<commit_message>
Implementando testes no sistema
</commit_message>
<xml_diff>
--- a/Documentação.docx
+++ b/Documentação.docx
@@ -69,8 +69,36 @@
     </w:p>
     <w:p>
       <w:pPr>
+        <w:ind w:firstLine="708"/>
         <w:jc w:val="both"/>
       </w:pPr>
+      <w:r>
+        <w:t>A plataforma FIAP X processará vídeos enviados pelos usuários, extraindo frames em intervalos definidos e gerando arquivos .zip contendo as imagens resultantes. O sistema aceitará apenas vídeos nos formatos .mp4, .</w:t>
+      </w:r>
+      <w:proofErr w:type="spellStart"/>
+      <w:r>
+        <w:t>mkv</w:t>
+      </w:r>
+      <w:proofErr w:type="spellEnd"/>
+      <w:r>
+        <w:t>, .</w:t>
+      </w:r>
+      <w:proofErr w:type="spellStart"/>
+      <w:r>
+        <w:t>mov</w:t>
+      </w:r>
+      <w:proofErr w:type="spellEnd"/>
+      <w:r>
+        <w:t xml:space="preserve"> e .</w:t>
+      </w:r>
+      <w:proofErr w:type="spellStart"/>
+      <w:r>
+        <w:t>avi</w:t>
+      </w:r>
+      <w:proofErr w:type="spellEnd"/>
+      <w:r>
+        <w:t>, com tamanho máximo de 1GB. Os arquivos .zip gerados serão armazenados na nuvem e um link de download será disponibilizado ao usuário. A plataforma garantirá a segurança dos dados dos usuários e dos vídeos processados, através de mecanismos de criptografia e controle de acesso.</w:t>
+      </w:r>
     </w:p>
     <w:p>
       <w:pPr>
@@ -130,10 +158,7 @@
         <w:t>Envio de vídeos</w:t>
       </w:r>
       <w:r>
-        <w:t>: A plataforma deve suportar o envio de vídeos de diferentes formatos e tamanhos</w:t>
-      </w:r>
-      <w:r>
-        <w:t>.</w:t>
+        <w:t>: A plataforma deve suportar o envio de vídeos de diferentes formatos e tamanhos.</w:t>
       </w:r>
     </w:p>
     <w:p>
@@ -163,13 +188,7 @@
         <w:t>Geração de arquivos .zip</w:t>
       </w:r>
       <w:r>
-        <w:t xml:space="preserve">: A plataforma deve gerar arquivos .zip contendo as imagens extraídas, </w:t>
-      </w:r>
-      <w:r>
-        <w:t>fornecendo para o usuário um link de download e salvando o arquivo na nuvem</w:t>
-      </w:r>
-      <w:r>
-        <w:t>.</w:t>
+        <w:t>: A plataforma deve gerar arquivos .zip contendo as imagens extraídas, fornecendo para o usuário um link de download e salvando o arquivo na nuvem.</w:t>
       </w:r>
     </w:p>
     <w:p>
@@ -230,18 +249,16 @@
         <w:t>Desempenho</w:t>
       </w:r>
       <w:r>
-        <w:t>: A plataforma deve processar os vídeos e gerar os arquivos .zip de forma rápida e eficiente</w:t>
-      </w:r>
-      <w:r>
-        <w:t>, sendo capaz de processar mais de um vídeo ao mesmo tempo</w:t>
-      </w:r>
-    </w:p>
-    <w:p>
-      <w:r>
-        <w:rPr>
-          <w:b/>
-          <w:bCs/>
-        </w:rPr>
+        <w:t>: A plataforma deve processar os vídeos e gerar os arquivos .zip de forma rápida e eficiente, sendo capaz de processar mais de um vídeo ao mesmo tempo</w:t>
+      </w:r>
+    </w:p>
+    <w:p>
+      <w:r>
+        <w:rPr>
+          <w:b/>
+          <w:bCs/>
+        </w:rPr>
+        <w:lastRenderedPageBreak/>
         <w:t>Escalabilidade</w:t>
       </w:r>
       <w:r>
@@ -263,13 +280,7 @@
         <w:t>Segurança</w:t>
       </w:r>
       <w:r>
-        <w:t>: A plataforma deve garantir a segurança dos dados dos usuários e dos vídeos enviados</w:t>
-      </w:r>
-      <w:r>
-        <w:t>, salvando as informações sensíveis com criptografia</w:t>
-      </w:r>
-      <w:r>
-        <w:t>.</w:t>
+        <w:t>: A plataforma deve garantir a segurança dos dados dos usuários e dos vídeos enviados, salvando as informações sensíveis com criptografia.</w:t>
       </w:r>
     </w:p>
     <w:p>
@@ -293,7 +304,6 @@
           <w:b/>
           <w:bCs/>
         </w:rPr>
-        <w:lastRenderedPageBreak/>
         <w:t>Manutenibilidade</w:t>
       </w:r>
       <w:r>
@@ -310,20 +320,273 @@
       </w:r>
       <w:r>
         <w:t>;</w:t>
+      </w:r>
+    </w:p>
+    <w:p/>
+    <w:p>
+      <w:pPr>
+        <w:jc w:val="both"/>
+        <w:rPr>
+          <w:b/>
+          <w:bCs/>
+        </w:rPr>
+      </w:pPr>
+      <w:r>
+        <w:rPr>
+          <w:b/>
+          <w:bCs/>
+        </w:rPr>
+        <w:t>4.</w:t>
+      </w:r>
+      <w:r>
+        <w:rPr>
+          <w:b/>
+          <w:bCs/>
+        </w:rPr>
+        <w:t xml:space="preserve"> </w:t>
+      </w:r>
+      <w:r>
+        <w:rPr>
+          <w:b/>
+          <w:bCs/>
+        </w:rPr>
+        <w:t>Especificações técnicas para execução do projeto</w:t>
+      </w:r>
+    </w:p>
+    <w:p>
+      <w:pPr>
+        <w:jc w:val="both"/>
+        <w:rPr>
+          <w:b/>
+          <w:bCs/>
+        </w:rPr>
+      </w:pPr>
+      <w:r>
+        <w:rPr>
+          <w:b/>
+          <w:bCs/>
+        </w:rPr>
+        <w:t xml:space="preserve">4.1 </w:t>
+      </w:r>
+      <w:r>
+        <w:rPr>
+          <w:b/>
+          <w:bCs/>
+        </w:rPr>
+        <w:t>Linguagem de Programação e Framework</w:t>
+      </w:r>
+    </w:p>
+    <w:p>
+      <w:pPr>
+        <w:jc w:val="both"/>
+      </w:pPr>
+      <w:r>
+        <w:t xml:space="preserve">Uso da linguagem </w:t>
+      </w:r>
+      <w:proofErr w:type="gramStart"/>
+      <w:r>
+        <w:t xml:space="preserve">Python </w:t>
+      </w:r>
+      <w:r>
+        <w:t xml:space="preserve"> na</w:t>
+      </w:r>
+      <w:proofErr w:type="gramEnd"/>
+      <w:r>
+        <w:t xml:space="preserve"> versão </w:t>
+      </w:r>
+      <w:r>
+        <w:t>3.12.8</w:t>
+      </w:r>
+      <w:r>
+        <w:t xml:space="preserve">, por ser </w:t>
+      </w:r>
+      <w:r>
+        <w:t>versátil e amplamente utilizada no desenvolvimento web, com uma vasta comunidade e diversas bibliotecas.</w:t>
+      </w:r>
+      <w:r>
+        <w:t xml:space="preserve"> Principal framework utilizado: </w:t>
+      </w:r>
+      <w:proofErr w:type="spellStart"/>
+      <w:r>
+        <w:t>FastAPI</w:t>
+      </w:r>
+      <w:proofErr w:type="spellEnd"/>
+      <w:r>
+        <w:t xml:space="preserve">. </w:t>
+      </w:r>
+      <w:r>
+        <w:t xml:space="preserve">Framework moderno e de alta performance para desenvolvimento de APIs </w:t>
+      </w:r>
+      <w:proofErr w:type="spellStart"/>
+      <w:r>
+        <w:t>RESTful</w:t>
+      </w:r>
+      <w:proofErr w:type="spellEnd"/>
+      <w:r>
+        <w:t xml:space="preserve"> em Python.</w:t>
+      </w:r>
+      <w:r>
+        <w:t xml:space="preserve"> </w:t>
+      </w:r>
+      <w:r>
+        <w:t>Baseado em padrões ASGI (</w:t>
+      </w:r>
+      <w:proofErr w:type="spellStart"/>
+      <w:r>
+        <w:t>Asynchronous</w:t>
+      </w:r>
+      <w:proofErr w:type="spellEnd"/>
+      <w:r>
+        <w:t xml:space="preserve"> Server Gateway Interface), proporcionando alta concorrência e escalabilidade.</w:t>
+      </w:r>
+    </w:p>
+    <w:p>
+      <w:pPr>
+        <w:rPr>
+          <w:b/>
+          <w:bCs/>
+        </w:rPr>
+      </w:pPr>
+      <w:r>
+        <w:rPr>
+          <w:b/>
+          <w:bCs/>
+        </w:rPr>
+        <w:t xml:space="preserve">4.2 </w:t>
+      </w:r>
+      <w:r>
+        <w:rPr>
+          <w:b/>
+          <w:bCs/>
+        </w:rPr>
+        <w:t>Banco de Dados</w:t>
+      </w:r>
+    </w:p>
+    <w:p>
+      <w:r>
+        <w:t xml:space="preserve">Tecnologia escolhida: </w:t>
+      </w:r>
+      <w:proofErr w:type="spellStart"/>
+      <w:r>
+        <w:t>Amazon</w:t>
+      </w:r>
+      <w:proofErr w:type="spellEnd"/>
+      <w:r>
+        <w:t xml:space="preserve"> </w:t>
+      </w:r>
+      <w:proofErr w:type="spellStart"/>
+      <w:r>
+        <w:t>DynamoDB</w:t>
+      </w:r>
+      <w:proofErr w:type="spellEnd"/>
+      <w:r>
+        <w:t xml:space="preserve">. </w:t>
+      </w:r>
+    </w:p>
+    <w:p>
+      <w:r>
+        <w:t xml:space="preserve">Banco de dados </w:t>
+      </w:r>
+      <w:proofErr w:type="spellStart"/>
+      <w:r>
+        <w:t>NoSQL</w:t>
+      </w:r>
+      <w:proofErr w:type="spellEnd"/>
+      <w:r>
+        <w:t xml:space="preserve"> totalmente gerenciado, escalável e altamente disponível.</w:t>
+      </w:r>
+    </w:p>
+    <w:p>
+      <w:pPr>
+        <w:rPr>
+          <w:b/>
+          <w:bCs/>
+        </w:rPr>
+      </w:pPr>
+      <w:r>
+        <w:rPr>
+          <w:b/>
+          <w:bCs/>
+        </w:rPr>
+        <w:t xml:space="preserve">4.3 </w:t>
+      </w:r>
+      <w:r>
+        <w:rPr>
+          <w:b/>
+          <w:bCs/>
+        </w:rPr>
+        <w:t>Armazenamento de Arquivos</w:t>
+      </w:r>
+    </w:p>
+    <w:p>
+      <w:r>
+        <w:t xml:space="preserve">Tecnologia escolhida: </w:t>
+      </w:r>
+      <w:proofErr w:type="spellStart"/>
+      <w:r>
+        <w:t>Amazon</w:t>
+      </w:r>
+      <w:proofErr w:type="spellEnd"/>
+      <w:r>
+        <w:t xml:space="preserve"> S3</w:t>
+      </w:r>
+    </w:p>
+    <w:p>
+      <w:r>
+        <w:t>Serviço de armazenamento de objetos altamente escalável, durável e seguro.</w:t>
+      </w:r>
+    </w:p>
+    <w:p>
+      <w:r>
+        <w:t>Perfeito para armazenar arquivos .zip gerados, pois oferece:</w:t>
+      </w:r>
+    </w:p>
+    <w:p>
+      <w:r>
+        <w:t>Durabilidade: Os dados são replicados em múltiplas zonas de disponibilidade, garantindo alta durabilidade.</w:t>
+      </w:r>
+    </w:p>
+    <w:p>
+      <w:r>
+        <w:t>Escalabilidade: Pode armazenar qualquer quantidade de dados.</w:t>
+      </w:r>
+    </w:p>
+    <w:p>
+      <w:r>
+        <w:t>Acesso rápido: Permite o acesso a objetos de qualquer lugar do mundo com baixa latência.</w:t>
+      </w:r>
+    </w:p>
+    <w:p>
+      <w:r>
+        <w:t>Gerenciamento de versões: Permite armazenar múltiplas versões de um mesmo objeto, facilitando a recuperação de dados.</w:t>
       </w:r>
     </w:p>
     <w:p/>
     <w:p/>
+    <w:p>
+      <w:pPr>
+        <w:rPr>
+          <w:b/>
+          <w:bCs/>
+        </w:rPr>
+      </w:pPr>
+      <w:r>
+        <w:rPr>
+          <w:b/>
+          <w:bCs/>
+        </w:rPr>
+        <w:t xml:space="preserve">4.4 </w:t>
+      </w:r>
+      <w:r>
+        <w:rPr>
+          <w:b/>
+          <w:bCs/>
+        </w:rPr>
+        <w:t>Cobertura de Testes</w:t>
+      </w:r>
+    </w:p>
     <w:p/>
     <w:p/>
-    <w:p>
-      <w:r>
-        <w:t>Especificação técnicas de como executar a demanda do projeto</w:t>
-      </w:r>
-      <w:r>
-        <w:t xml:space="preserve"> (tecnologias utilizadas)</w:t>
-      </w:r>
-    </w:p>
     <w:p>
       <w:r>
         <w:t>DDD</w:t>
@@ -907,6 +1170,7 @@
   <w:style w:type="paragraph" w:default="1" w:styleId="Normal">
     <w:name w:val="Normal"/>
     <w:qFormat/>
+    <w:rsid w:val="00B52EC5"/>
   </w:style>
   <w:style w:type="paragraph" w:styleId="Ttulo1">
     <w:name w:val="heading 1"/>

</xml_diff>